<commit_message>
Dodanie miar i raportów
</commit_message>
<xml_diff>
--- a/opis projektu.docx
+++ b/opis projektu.docx
@@ -24,85 +24,63 @@
           <w:b/>
           <w:bCs/>
         </w:rPr>
-        <w:t xml:space="preserve">Business </w:t>
-      </w:r>
-      <w:proofErr w:type="spellStart"/>
-      <w:r>
+        <w:t>Business Intelligence</w:t>
+      </w:r>
+      <w:bookmarkEnd w:id="0"/>
+    </w:p>
+    <w:p>
+      <w:pPr>
+        <w:spacing w:line="276" w:lineRule="auto"/>
+        <w:jc w:val="both"/>
         <w:rPr>
           <w:b/>
           <w:bCs/>
         </w:rPr>
-        <w:t>Intelligence</w:t>
-      </w:r>
-      <w:bookmarkEnd w:id="0"/>
-      <w:proofErr w:type="spellEnd"/>
-    </w:p>
-    <w:p>
-      <w:pPr>
-        <w:spacing w:line="276" w:lineRule="auto"/>
-        <w:jc w:val="both"/>
+      </w:pPr>
+      <w:r>
         <w:rPr>
           <w:b/>
           <w:bCs/>
         </w:rPr>
-      </w:pPr>
-      <w:r>
+        <w:t>Motywacja:</w:t>
+      </w:r>
+    </w:p>
+    <w:p>
+      <w:pPr>
+        <w:spacing w:line="276" w:lineRule="auto"/>
+        <w:jc w:val="both"/>
+      </w:pPr>
+      <w:r>
+        <w:t>Impul</w:t>
+      </w:r>
+      <w:r>
+        <w:t xml:space="preserve">sem do stworzenia projektu z zakresu </w:t>
+      </w:r>
+      <w:r>
+        <w:t>Business Intelligence</w:t>
+      </w:r>
+      <w:r>
+        <w:t xml:space="preserve"> była chęć przedstawienia możliwości i korzyści z zaprojektowania i wdrożenia modelu analitycznego opartego o lokalną bazę danych </w:t>
+      </w:r>
+      <w:r>
+        <w:br/>
+        <w:t>w działalności gospodarczej dla mikrofirm.</w:t>
+      </w:r>
+    </w:p>
+    <w:p>
+      <w:pPr>
+        <w:spacing w:line="276" w:lineRule="auto"/>
+        <w:jc w:val="both"/>
         <w:rPr>
           <w:b/>
           <w:bCs/>
         </w:rPr>
-        <w:t>Motywacja:</w:t>
-      </w:r>
-    </w:p>
-    <w:p>
-      <w:pPr>
-        <w:spacing w:line="276" w:lineRule="auto"/>
-        <w:jc w:val="both"/>
-      </w:pPr>
-      <w:r>
-        <w:t>Impul</w:t>
-      </w:r>
-      <w:r>
-        <w:t xml:space="preserve">sem do stworzenia projektu z zakresu </w:t>
-      </w:r>
-      <w:r>
-        <w:t xml:space="preserve">Business </w:t>
-      </w:r>
-      <w:proofErr w:type="spellStart"/>
-      <w:r>
-        <w:t>Intelligence</w:t>
-      </w:r>
-      <w:proofErr w:type="spellEnd"/>
-      <w:r>
-        <w:t xml:space="preserve"> była chęć przedstawienia możliwości i korzyści z zaprojektowania i wdrożenia modelu analitycznego opartego o lokalną bazę danych </w:t>
-      </w:r>
-      <w:r>
-        <w:br/>
-        <w:t xml:space="preserve">w działalności gospodarczej dla </w:t>
-      </w:r>
-      <w:proofErr w:type="spellStart"/>
-      <w:r>
-        <w:t>mikrofirm</w:t>
-      </w:r>
-      <w:proofErr w:type="spellEnd"/>
-      <w:r>
-        <w:t>.</w:t>
-      </w:r>
-    </w:p>
-    <w:p>
-      <w:pPr>
-        <w:spacing w:line="276" w:lineRule="auto"/>
-        <w:jc w:val="both"/>
+      </w:pPr>
+      <w:r>
         <w:rPr>
           <w:b/>
           <w:bCs/>
         </w:rPr>
-      </w:pPr>
-      <w:r>
-        <w:rPr>
-          <w:b/>
-          <w:bCs/>
-        </w:rPr>
         <w:t>Opis firmy:</w:t>
       </w:r>
     </w:p>
@@ -112,34 +90,10 @@
         <w:jc w:val="both"/>
       </w:pPr>
       <w:r>
-        <w:t xml:space="preserve">Przedsiębiorstwo pod nazwą „ </w:t>
-      </w:r>
-      <w:proofErr w:type="spellStart"/>
-      <w:r>
-        <w:t>Warzywka-Bio</w:t>
-      </w:r>
-      <w:proofErr w:type="spellEnd"/>
-      <w:r>
-        <w:t>” pro</w:t>
-      </w:r>
-      <w:r>
-        <w:t>wadzi działalność gospodarczą w zakresie detalicznej sprzedaży certyfikowanych produktów „</w:t>
-      </w:r>
-      <w:proofErr w:type="spellStart"/>
-      <w:r>
-        <w:t>bio</w:t>
-      </w:r>
-      <w:proofErr w:type="spellEnd"/>
-      <w:r>
-        <w:t>” i „</w:t>
-      </w:r>
-      <w:proofErr w:type="spellStart"/>
-      <w:r>
-        <w:t>eko</w:t>
-      </w:r>
-      <w:proofErr w:type="spellEnd"/>
-      <w:r>
-        <w:t>”: warzyw, owoców, przypraw i napojów.</w:t>
+        <w:t>Przedsiębiorstwo pod nazwą „ Warzywka-Bio” pro</w:t>
+      </w:r>
+      <w:r>
+        <w:t>wadzi działalność gospodarczą w zakresie detalicznej sprzedaży certyfikowanych produktów „bio” i „eko”: warzyw, owoców, przypraw i napojów.</w:t>
       </w:r>
       <w:r>
         <w:br/>
@@ -170,7 +124,13 @@
         <w:jc w:val="both"/>
       </w:pPr>
       <w:r>
-        <w:t xml:space="preserve">Wszystkie zdarzania gospodarcze ( sprzedaż - na podstawie dziennych raportów fiskalnych oraz zakupy – na podstawie faktur VAT) są </w:t>
+        <w:t>Wszystkie zdarz</w:t>
+      </w:r>
+      <w:r>
+        <w:t>e</w:t>
+      </w:r>
+      <w:r>
+        <w:t xml:space="preserve">nia gospodarcze ( sprzedaż - na podstawie dziennych raportów fiskalnych oraz zakupy – na podstawie faktur VAT) są </w:t>
       </w:r>
       <w:r>
         <w:t>ewidencjonowane</w:t>
@@ -215,6 +175,18 @@
       <w:r>
         <w:t>.</w:t>
       </w:r>
+      <w:r>
+        <w:t xml:space="preserve"> </w:t>
+      </w:r>
+    </w:p>
+    <w:p>
+      <w:pPr>
+        <w:spacing w:line="276" w:lineRule="auto"/>
+        <w:jc w:val="both"/>
+      </w:pPr>
+      <w:r>
+        <w:t>Analizy i podsumowania (ilości i wartości sprzedanych towarów) były prowadzone raz na miesiąc, kwartał, rok.</w:t>
+      </w:r>
     </w:p>
     <w:p>
       <w:pPr>
@@ -234,16 +206,7 @@
         <w:t xml:space="preserve"> prowadzonej na potrzeby ewidencjonowania zdarzeń gospodarczych</w:t>
       </w:r>
       <w:r>
-        <w:t>.</w:t>
-      </w:r>
-    </w:p>
-    <w:p>
-      <w:pPr>
-        <w:spacing w:line="276" w:lineRule="auto"/>
-        <w:jc w:val="both"/>
-      </w:pPr>
-      <w:r>
-        <w:t>Analizy i podsumowania (ilości i wartości sprzedanych towarów) były prowadzone raz na miesiąc, kwartał, rok.</w:t>
+        <w:t>:</w:t>
       </w:r>
     </w:p>
     <w:p>
@@ -404,40 +367,16 @@
         <w:jc w:val="both"/>
       </w:pPr>
       <w:r>
-        <w:t xml:space="preserve">W lokalizacjach, gdzie znajdowały się sklepy firmy „ </w:t>
-      </w:r>
-      <w:proofErr w:type="spellStart"/>
-      <w:r>
-        <w:t>Warzywka-Bio</w:t>
-      </w:r>
-      <w:proofErr w:type="spellEnd"/>
-      <w:r>
-        <w:t>”</w:t>
-      </w:r>
-      <w:r>
-        <w:t xml:space="preserve"> powstało wiele innych warzywniaków,  w tym małe markety spożywcze, które również oferowały produkty „</w:t>
-      </w:r>
-      <w:proofErr w:type="spellStart"/>
-      <w:r>
-        <w:t>bio</w:t>
-      </w:r>
-      <w:proofErr w:type="spellEnd"/>
-      <w:r>
-        <w:t xml:space="preserve">” </w:t>
+        <w:t>W lokalizacjach, gdzie znajdowały się sklepy firmy „ Warzywka-Bio”</w:t>
+      </w:r>
+      <w:r>
+        <w:t xml:space="preserve"> powstało wiele innych warzywniaków,  w tym małe markety spożywcze, które również oferowały produkty „bio” </w:t>
       </w:r>
       <w:r>
         <w:br/>
       </w:r>
       <w:r>
-        <w:t>i „</w:t>
-      </w:r>
-      <w:proofErr w:type="spellStart"/>
-      <w:r>
-        <w:t>eko</w:t>
-      </w:r>
-      <w:proofErr w:type="spellEnd"/>
-      <w:r>
-        <w:t>”;</w:t>
+        <w:t>i „eko”;</w:t>
       </w:r>
     </w:p>
     <w:p>
@@ -509,15 +448,7 @@
         <w:t xml:space="preserve">cji </w:t>
       </w:r>
       <w:r>
-        <w:t xml:space="preserve">na rynku sprzedaży warzyw i owoców, spadkiem obrotów </w:t>
-      </w:r>
-      <w:proofErr w:type="spellStart"/>
-      <w:r>
-        <w:t>r.d.r</w:t>
-      </w:r>
-      <w:proofErr w:type="spellEnd"/>
-      <w:r>
-        <w:t xml:space="preserve">, nadmiernymi ubytkami w towarze oraz chęcią nie tylko utrzymania własnego biznesu , ale również rozwoju i </w:t>
+        <w:t xml:space="preserve">na rynku sprzedaży warzyw i owoców, spadkiem obrotów r.d.r, nadmiernymi ubytkami w towarze oraz chęcią nie tylko utrzymania własnego biznesu , ale również rozwoju i </w:t>
       </w:r>
       <w:r>
         <w:t>ekspansji</w:t>
@@ -593,6 +524,9 @@
       <w:r>
         <w:t>Możliwość dokonywania pogłębionych analiz ( drążenie danych)</w:t>
       </w:r>
+      <w:r>
+        <w:t>;</w:t>
+      </w:r>
     </w:p>
     <w:p>
       <w:pPr>
@@ -646,6 +580,9 @@
       <w:r>
         <w:t>- ilości i wartości sprzedaży  wg produkty, podkategorii i kategorii produktowych</w:t>
       </w:r>
+      <w:r>
+        <w:t>;</w:t>
+      </w:r>
     </w:p>
     <w:p>
       <w:pPr>
@@ -657,6 +594,9 @@
       <w:r>
         <w:t>- struktura sprzedaży (% udziały)</w:t>
       </w:r>
+      <w:r>
+        <w:t>;</w:t>
+      </w:r>
     </w:p>
     <w:p>
       <w:pPr>
@@ -668,6 +608,9 @@
       <w:r>
         <w:t>- Top N ( najlepiej i najgorzej sprzedające się towary)</w:t>
       </w:r>
+      <w:r>
+        <w:t>;</w:t>
+      </w:r>
     </w:p>
     <w:p>
       <w:pPr>
@@ -678,6 +621,9 @@
       </w:pPr>
       <w:r>
         <w:t>- analiza koszykowa ( liczba klientów, liczba produktów na koszyk, wartość koszyka)</w:t>
+      </w:r>
+      <w:r>
+        <w:t>;</w:t>
       </w:r>
     </w:p>
     <w:p>
@@ -714,6 +660,9 @@
       <w:r>
         <w:t>ilości i wartości sprzedaży wg roku, miesiąca, dni, godzin</w:t>
       </w:r>
+      <w:r>
+        <w:t>;</w:t>
+      </w:r>
     </w:p>
     <w:p>
       <w:pPr>
@@ -725,6 +674,9 @@
       <w:r>
         <w:t xml:space="preserve">   - sprzedaż narastająco ( miesięcznie, kwartalnie)</w:t>
       </w:r>
+      <w:r>
+        <w:t>;</w:t>
+      </w:r>
     </w:p>
     <w:p>
       <w:pPr>
@@ -735,6 +687,9 @@
       </w:pPr>
       <w:r>
         <w:t xml:space="preserve">   - zmiany wartości sprzedaży w czasie ( wzrosty i spadki) na przestrzeni czasu </w:t>
+      </w:r>
+      <w:r>
+        <w:t>;</w:t>
       </w:r>
     </w:p>
     <w:p>
@@ -750,6 +705,9 @@
       <w:r>
         <w:t>W ujęciu geograficznym</w:t>
       </w:r>
+      <w:r>
+        <w:t>;</w:t>
+      </w:r>
     </w:p>
     <w:p>
       <w:pPr>
@@ -760,6 +718,9 @@
       </w:pPr>
       <w:r>
         <w:t xml:space="preserve">  - wartość sprzedaży w regionów i miast</w:t>
+      </w:r>
+      <w:r>
+        <w:t>.</w:t>
       </w:r>
     </w:p>
     <w:p>
@@ -806,15 +767,7 @@
         <w:t xml:space="preserve">”  wykorzystywanego jako </w:t>
       </w:r>
       <w:r>
-        <w:t xml:space="preserve">narzędzie analityczne typu Business </w:t>
-      </w:r>
-      <w:proofErr w:type="spellStart"/>
-      <w:r>
-        <w:t>Intelligence</w:t>
-      </w:r>
-      <w:proofErr w:type="spellEnd"/>
-      <w:r>
-        <w:t xml:space="preserve">, umożliwiające </w:t>
+        <w:t xml:space="preserve">narzędzie analityczne typu Business Intelligence, umożliwiające </w:t>
       </w:r>
       <w:r>
         <w:t xml:space="preserve">prowadzenie pogłębionych analiz oraz  </w:t>
@@ -883,7 +836,10 @@
         <w:t xml:space="preserve"> </w:t>
       </w:r>
       <w:r>
-        <w:t>móc prowadzić zaawansowane analizy i przeprojektowano model do prostego układu wg schematu „gwiazdy”</w:t>
+        <w:t>móc prowadzić zaawansowane analizy  przeprojektowano model do prostego układu wg schematu „gwiazdy”</w:t>
+      </w:r>
+      <w:r>
+        <w:t>.</w:t>
       </w:r>
     </w:p>
     <w:p>
@@ -1872,73 +1828,7 @@
         <mc:AlternateContent>
           <mc:Choice Requires="wps">
             <w:drawing>
-              <wp:anchor distT="0" distB="0" distL="114300" distR="114300" simplePos="0" relativeHeight="251674624" behindDoc="0" locked="0" layoutInCell="1" allowOverlap="1" wp14:anchorId="3D93CE90" wp14:editId="1B2620F2">
-                <wp:simplePos x="0" y="0"/>
-                <wp:positionH relativeFrom="column">
-                  <wp:posOffset>4838226</wp:posOffset>
-                </wp:positionH>
-                <wp:positionV relativeFrom="paragraph">
-                  <wp:posOffset>106680</wp:posOffset>
-                </wp:positionV>
-                <wp:extent cx="334370" cy="0"/>
-                <wp:effectExtent l="0" t="76200" r="27940" b="95250"/>
-                <wp:wrapNone/>
-                <wp:docPr id="13" name="Łącznik prosty ze strzałką 13"/>
-                <wp:cNvGraphicFramePr/>
-                <a:graphic xmlns:a="http://schemas.openxmlformats.org/drawingml/2006/main">
-                  <a:graphicData uri="http://schemas.microsoft.com/office/word/2010/wordprocessingShape">
-                    <wps:wsp>
-                      <wps:cNvCnPr/>
-                      <wps:spPr>
-                        <a:xfrm>
-                          <a:off x="0" y="0"/>
-                          <a:ext cx="334370" cy="0"/>
-                        </a:xfrm>
-                        <a:prstGeom prst="straightConnector1">
-                          <a:avLst/>
-                        </a:prstGeom>
-                        <a:ln>
-                          <a:tailEnd type="triangle"/>
-                        </a:ln>
-                      </wps:spPr>
-                      <wps:style>
-                        <a:lnRef idx="1">
-                          <a:schemeClr val="accent1"/>
-                        </a:lnRef>
-                        <a:fillRef idx="0">
-                          <a:schemeClr val="accent1"/>
-                        </a:fillRef>
-                        <a:effectRef idx="0">
-                          <a:schemeClr val="accent1"/>
-                        </a:effectRef>
-                        <a:fontRef idx="minor">
-                          <a:schemeClr val="tx1"/>
-                        </a:fontRef>
-                      </wps:style>
-                      <wps:bodyPr/>
-                    </wps:wsp>
-                  </a:graphicData>
-                </a:graphic>
-              </wp:anchor>
-            </w:drawing>
-          </mc:Choice>
-          <mc:Fallback>
-            <w:pict>
-              <v:shape w14:anchorId="14B354E4" id="Łącznik prosty ze strzałką 13" o:spid="_x0000_s1026" type="#_x0000_t32" style="position:absolute;margin-left:380.95pt;margin-top:8.4pt;width:26.35pt;height:0;z-index:251674624;visibility:visible;mso-wrap-style:square;mso-wrap-distance-left:9pt;mso-wrap-distance-top:0;mso-wrap-distance-right:9pt;mso-wrap-distance-bottom:0;mso-position-horizontal:absolute;mso-position-horizontal-relative:text;mso-position-vertical:absolute;mso-position-vertical-relative:text" o:gfxdata="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" strokecolor="#4472c4 [3204]" strokeweight=".5pt">
-                <v:stroke endarrow="block" joinstyle="miter"/>
-              </v:shape>
-            </w:pict>
-          </mc:Fallback>
-        </mc:AlternateContent>
-      </w:r>
-      <w:r>
-        <w:rPr>
-          <w:noProof/>
-        </w:rPr>
-        <mc:AlternateContent>
-          <mc:Choice Requires="wps">
-            <w:drawing>
-              <wp:anchor distT="0" distB="0" distL="114300" distR="114300" simplePos="0" relativeHeight="251672576" behindDoc="0" locked="0" layoutInCell="1" allowOverlap="1" wp14:anchorId="781B2B28" wp14:editId="02093348">
+              <wp:anchor distT="0" distB="0" distL="114300" distR="114300" simplePos="0" relativeHeight="251672576" behindDoc="0" locked="0" layoutInCell="1" allowOverlap="1" wp14:anchorId="781B2B28" wp14:editId="2E32CE28">
                 <wp:simplePos x="0" y="0"/>
                 <wp:positionH relativeFrom="column">
                   <wp:posOffset>3516156</wp:posOffset>
@@ -1990,7 +1880,11 @@
           </mc:Choice>
           <mc:Fallback>
             <w:pict>
-              <v:shape w14:anchorId="1FD2BCAB" id="Łącznik prosty ze strzałką 12" o:spid="_x0000_s1026" type="#_x0000_t32" style="position:absolute;margin-left:276.85pt;margin-top:8.25pt;width:26.3pt;height:0;z-index:251672576;visibility:visible;mso-wrap-style:square;mso-wrap-distance-left:9pt;mso-wrap-distance-top:0;mso-wrap-distance-right:9pt;mso-wrap-distance-bottom:0;mso-position-horizontal:absolute;mso-position-horizontal-relative:text;mso-position-vertical:absolute;mso-position-vertical-relative:text" o:gfxdata="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" strokecolor="#4472c4 [3204]" strokeweight=".5pt">
+              <v:shapetype w14:anchorId="21568EDC" id="_x0000_t32" coordsize="21600,21600" o:spt="32" o:oned="t" path="m,l21600,21600e" filled="f">
+                <v:path arrowok="t" fillok="f" o:connecttype="none"/>
+                <o:lock v:ext="edit" shapetype="t"/>
+              </v:shapetype>
+              <v:shape id="Łącznik prosty ze strzałką 12" o:spid="_x0000_s1026" type="#_x0000_t32" style="position:absolute;margin-left:276.85pt;margin-top:8.25pt;width:26.3pt;height:0;z-index:251672576;visibility:visible;mso-wrap-style:square;mso-wrap-distance-left:9pt;mso-wrap-distance-top:0;mso-wrap-distance-right:9pt;mso-wrap-distance-bottom:0;mso-position-horizontal:absolute;mso-position-horizontal-relative:text;mso-position-vertical:absolute;mso-position-vertical-relative:text" o:gfxdata="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" strokecolor="#4472c4 [3204]" strokeweight=".5pt">
                 <v:stroke endarrow="block" joinstyle="miter"/>
               </v:shape>
             </w:pict>
@@ -2017,7 +1911,7 @@
       </w:r>
       <w:r>
         <w:tab/>
-        <w:t xml:space="preserve">Rok             Miesiąc              Kwartał                Dzień Tygodnia              Godzina      </w:t>
+        <w:t xml:space="preserve">Rok             Miesiąc              Kwartał                Dzień Tygodnia                    </w:t>
       </w:r>
     </w:p>
     <w:p>

</xml_diff>